<commit_message>
Add old site backup
</commit_message>
<xml_diff>
--- a/Ciances_guide.docx
+++ b/Ciances_guide.docx
@@ -54,15 +54,7 @@
             <w:sz w:val="32"/>
             <w:szCs w:val="32"/>
           </w:rPr>
-          <w:t>Introduzion</w:t>
-        </w:r>
-        <w:r>
-          <w:rPr>
-            <w:rStyle w:val="Collegamentoipertestuale"/>
-            <w:sz w:val="32"/>
-            <w:szCs w:val="32"/>
-          </w:rPr>
-          <w:t>e</w:t>
+          <w:t>Introduzione</w:t>
         </w:r>
       </w:hyperlink>
     </w:p>
@@ -85,39 +77,7 @@
             <w:sz w:val="32"/>
             <w:szCs w:val="32"/>
           </w:rPr>
-          <w:t>Integrazione Contenuti Tipolog</w:t>
-        </w:r>
-        <w:r>
-          <w:rPr>
-            <w:rStyle w:val="Collegamentoipertestuale"/>
-            <w:sz w:val="32"/>
-            <w:szCs w:val="32"/>
-          </w:rPr>
-          <w:t>i</w:t>
-        </w:r>
-        <w:r>
-          <w:rPr>
-            <w:rStyle w:val="Collegamentoipertestuale"/>
-            <w:sz w:val="32"/>
-            <w:szCs w:val="32"/>
-          </w:rPr>
-          <w:t>e Lav</w:t>
-        </w:r>
-        <w:r>
-          <w:rPr>
-            <w:rStyle w:val="Collegamentoipertestuale"/>
-            <w:sz w:val="32"/>
-            <w:szCs w:val="32"/>
-          </w:rPr>
-          <w:t>o</w:t>
-        </w:r>
-        <w:r>
-          <w:rPr>
-            <w:rStyle w:val="Collegamentoipertestuale"/>
-            <w:sz w:val="32"/>
-            <w:szCs w:val="32"/>
-          </w:rPr>
-          <w:t>ri</w:t>
+          <w:t>Integrazione Contenuti Tipologie Lavori</w:t>
         </w:r>
       </w:hyperlink>
     </w:p>
@@ -140,23 +100,7 @@
             <w:sz w:val="32"/>
             <w:szCs w:val="32"/>
           </w:rPr>
-          <w:t>Integrazione Galleri</w:t>
-        </w:r>
-        <w:r>
-          <w:rPr>
-            <w:rStyle w:val="Collegamentoipertestuale"/>
-            <w:sz w:val="32"/>
-            <w:szCs w:val="32"/>
-          </w:rPr>
-          <w:t>a</w:t>
-        </w:r>
-        <w:r>
-          <w:rPr>
-            <w:rStyle w:val="Collegamentoipertestuale"/>
-            <w:sz w:val="32"/>
-            <w:szCs w:val="32"/>
-          </w:rPr>
-          <w:t xml:space="preserve"> Lavori</w:t>
+          <w:t>Integrazione Galleria Lavori</w:t>
         </w:r>
       </w:hyperlink>
     </w:p>
@@ -179,23 +123,7 @@
             <w:sz w:val="32"/>
             <w:szCs w:val="32"/>
           </w:rPr>
-          <w:t>Integrazione Social Li</w:t>
-        </w:r>
-        <w:r>
-          <w:rPr>
-            <w:rStyle w:val="Collegamentoipertestuale"/>
-            <w:sz w:val="32"/>
-            <w:szCs w:val="32"/>
-          </w:rPr>
-          <w:t>n</w:t>
-        </w:r>
-        <w:r>
-          <w:rPr>
-            <w:rStyle w:val="Collegamentoipertestuale"/>
-            <w:sz w:val="32"/>
-            <w:szCs w:val="32"/>
-          </w:rPr>
-          <w:t xml:space="preserve">k </w:t>
+          <w:t xml:space="preserve">Integrazione Social Link </w:t>
         </w:r>
         <w:proofErr w:type="spellStart"/>
         <w:r>
@@ -244,23 +172,7 @@
             <w:sz w:val="32"/>
             <w:szCs w:val="32"/>
           </w:rPr>
-          <w:t xml:space="preserve"> Dettaglio P</w:t>
-        </w:r>
-        <w:r>
-          <w:rPr>
-            <w:rStyle w:val="Collegamentoipertestuale"/>
-            <w:sz w:val="32"/>
-            <w:szCs w:val="32"/>
-          </w:rPr>
-          <w:t>a</w:t>
-        </w:r>
-        <w:r>
-          <w:rPr>
-            <w:rStyle w:val="Collegamentoipertestuale"/>
-            <w:sz w:val="32"/>
-            <w:szCs w:val="32"/>
-          </w:rPr>
-          <w:t>gina Lavori</w:t>
+          <w:t xml:space="preserve"> Dettaglio Pagina Lavori</w:t>
         </w:r>
       </w:hyperlink>
     </w:p>
@@ -283,55 +195,7 @@
             <w:sz w:val="32"/>
             <w:szCs w:val="32"/>
           </w:rPr>
-          <w:t>Integrazio</w:t>
-        </w:r>
-        <w:r>
-          <w:rPr>
-            <w:rStyle w:val="Collegamentoipertestuale"/>
-            <w:sz w:val="32"/>
-            <w:szCs w:val="32"/>
-          </w:rPr>
-          <w:t>n</w:t>
-        </w:r>
-        <w:r>
-          <w:rPr>
-            <w:rStyle w:val="Collegamentoipertestuale"/>
-            <w:sz w:val="32"/>
-            <w:szCs w:val="32"/>
-          </w:rPr>
-          <w:t>e Immagini fond</w:t>
-        </w:r>
-        <w:r>
-          <w:rPr>
-            <w:rStyle w:val="Collegamentoipertestuale"/>
-            <w:sz w:val="32"/>
-            <w:szCs w:val="32"/>
-          </w:rPr>
-          <w:t>o</w:t>
-        </w:r>
-        <w:r>
-          <w:rPr>
-            <w:rStyle w:val="Collegamentoipertestuale"/>
-            <w:sz w:val="32"/>
-            <w:szCs w:val="32"/>
-          </w:rPr>
-          <w:t xml:space="preserve"> Dettaglio Pagina la</w:t>
-        </w:r>
-        <w:r>
-          <w:rPr>
-            <w:rStyle w:val="Collegamentoipertestuale"/>
-            <w:sz w:val="32"/>
-            <w:szCs w:val="32"/>
-          </w:rPr>
-          <w:t>v</w:t>
-        </w:r>
-        <w:r>
-          <w:rPr>
-            <w:rStyle w:val="Collegamentoipertestuale"/>
-            <w:sz w:val="32"/>
-            <w:szCs w:val="32"/>
-          </w:rPr>
-          <w:t>ori</w:t>
+          <w:t>Integrazione Immagini fondo Dettaglio Pagina lavori</w:t>
         </w:r>
       </w:hyperlink>
     </w:p>
@@ -372,23 +236,7 @@
             <w:sz w:val="32"/>
             <w:szCs w:val="32"/>
           </w:rPr>
-          <w:t xml:space="preserve"> per integrazione cont</w:t>
-        </w:r>
-        <w:r>
-          <w:rPr>
-            <w:rStyle w:val="Collegamentoipertestuale"/>
-            <w:sz w:val="32"/>
-            <w:szCs w:val="32"/>
-          </w:rPr>
-          <w:t>e</w:t>
-        </w:r>
-        <w:r>
-          <w:rPr>
-            <w:rStyle w:val="Collegamentoipertestuale"/>
-            <w:sz w:val="32"/>
-            <w:szCs w:val="32"/>
-          </w:rPr>
-          <w:t>nuti</w:t>
+          <w:t xml:space="preserve"> per integrazione contenuti</w:t>
         </w:r>
       </w:hyperlink>
     </w:p>
@@ -489,21 +337,148 @@
       </w:pPr>
     </w:p>
     <w:p>
+      <w:r>
+        <w:t>In fase di inserimento nuovi contenuti, inserire immagini di grandezza massima di 800</w:t>
+      </w:r>
+      <w:r>
+        <w:t>KB</w:t>
+      </w:r>
+      <w:r>
+        <w:t xml:space="preserve"> per garantire una velocità adeguata al sito.</w:t>
+      </w:r>
+    </w:p>
+    <w:p>
+      <w:r>
+        <w:t xml:space="preserve">Per accedere ai file modificabili effettuare </w:t>
+      </w:r>
+      <w:r>
+        <w:t>i seguenti</w:t>
+      </w:r>
+      <w:r>
+        <w:t xml:space="preserve"> </w:t>
+      </w:r>
+      <w:proofErr w:type="gramStart"/>
+      <w:r>
+        <w:t>passi :</w:t>
+      </w:r>
+      <w:proofErr w:type="gramEnd"/>
+    </w:p>
+    <w:p/>
+    <w:p>
+      <w:pPr>
+        <w:pStyle w:val="Paragrafoelenco"/>
+        <w:numPr>
+          <w:ilvl w:val="0"/>
+          <w:numId w:val="17"/>
+        </w:numPr>
+      </w:pPr>
+      <w:r>
+        <w:t>Accedere al sito netson.com, entrare con le proprie credenziali</w:t>
+      </w:r>
+    </w:p>
+    <w:p>
+      <w:pPr>
+        <w:pStyle w:val="Paragrafoelenco"/>
+        <w:numPr>
+          <w:ilvl w:val="0"/>
+          <w:numId w:val="17"/>
+        </w:numPr>
+      </w:pPr>
+      <w:r>
+        <w:t xml:space="preserve">Selezionare </w:t>
+      </w:r>
+      <w:r>
+        <w:t>“</w:t>
+      </w:r>
+      <w:r>
+        <w:t>Gestione file</w:t>
+      </w:r>
+      <w:r>
+        <w:t>”</w:t>
+      </w:r>
+    </w:p>
+    <w:p>
+      <w:pPr>
+        <w:pStyle w:val="Paragrafoelenco"/>
+        <w:numPr>
+          <w:ilvl w:val="0"/>
+          <w:numId w:val="17"/>
+        </w:numPr>
+      </w:pPr>
+      <w:r>
+        <w:t xml:space="preserve">Accedere all’interno della cartella </w:t>
+      </w:r>
+      <w:proofErr w:type="spellStart"/>
+      <w:r>
+        <w:t>public_html</w:t>
+      </w:r>
+      <w:proofErr w:type="spellEnd"/>
+    </w:p>
+    <w:p>
+      <w:pPr>
+        <w:pStyle w:val="Paragrafoelenco"/>
+        <w:numPr>
+          <w:ilvl w:val="0"/>
+          <w:numId w:val="17"/>
+        </w:numPr>
+      </w:pPr>
+      <w:r>
+        <w:t>Trova</w:t>
+      </w:r>
+      <w:r>
+        <w:t>re</w:t>
+      </w:r>
+      <w:r>
+        <w:t xml:space="preserve"> il </w:t>
+      </w:r>
+      <w:proofErr w:type="gramStart"/>
+      <w:r>
+        <w:t>file .</w:t>
+      </w:r>
+      <w:proofErr w:type="spellStart"/>
+      <w:r>
+        <w:t>json</w:t>
+      </w:r>
+      <w:proofErr w:type="spellEnd"/>
+      <w:proofErr w:type="gramEnd"/>
+      <w:r>
+        <w:t xml:space="preserve"> </w:t>
+      </w:r>
+      <w:r>
+        <w:t>descritto nei punti successivi, selezionare con il tasto destro “Modifica”</w:t>
+      </w:r>
+    </w:p>
+    <w:p>
+      <w:pPr>
+        <w:pStyle w:val="Paragrafoelenco"/>
+        <w:numPr>
+          <w:ilvl w:val="0"/>
+          <w:numId w:val="17"/>
+        </w:numPr>
+      </w:pPr>
+      <w:r>
+        <w:t xml:space="preserve">Effettuare la </w:t>
+      </w:r>
+      <w:r>
+        <w:t>modifica</w:t>
+      </w:r>
+      <w:r>
+        <w:t xml:space="preserve"> </w:t>
+      </w:r>
+      <w:r>
+        <w:t xml:space="preserve">e </w:t>
+      </w:r>
+      <w:r>
+        <w:t>salvare.</w:t>
+      </w:r>
+    </w:p>
+    <w:p>
       <w:pPr>
         <w:rPr>
           <w:sz w:val="40"/>
           <w:szCs w:val="40"/>
         </w:rPr>
       </w:pPr>
-      <w:r>
-        <w:t>In fase di inserimento nuovi contenuti, inserire immagini di grandezza massima di 800</w:t>
-      </w:r>
-      <w:r>
-        <w:t>KB</w:t>
-      </w:r>
-      <w:r>
-        <w:t xml:space="preserve"> per garantire una velocità adeguata al sito.</w:t>
-      </w:r>
     </w:p>
     <w:p>
       <w:pPr>
@@ -516,7 +491,6 @@
     </w:p>
     <w:p>
       <w:pPr>
-        <w:jc w:val="center"/>
         <w:rPr>
           <w:sz w:val="40"/>
           <w:szCs w:val="40"/>
@@ -561,87 +535,6 @@
     </w:p>
     <w:p>
       <w:pPr>
-        <w:jc w:val="center"/>
-        <w:rPr>
-          <w:sz w:val="40"/>
-          <w:szCs w:val="40"/>
-        </w:rPr>
-      </w:pPr>
-    </w:p>
-    <w:p>
-      <w:pPr>
-        <w:jc w:val="center"/>
-        <w:rPr>
-          <w:sz w:val="40"/>
-          <w:szCs w:val="40"/>
-        </w:rPr>
-      </w:pPr>
-    </w:p>
-    <w:p>
-      <w:pPr>
-        <w:jc w:val="center"/>
-        <w:rPr>
-          <w:sz w:val="40"/>
-          <w:szCs w:val="40"/>
-        </w:rPr>
-      </w:pPr>
-    </w:p>
-    <w:p>
-      <w:pPr>
-        <w:jc w:val="center"/>
-        <w:rPr>
-          <w:sz w:val="40"/>
-          <w:szCs w:val="40"/>
-        </w:rPr>
-      </w:pPr>
-    </w:p>
-    <w:p>
-      <w:pPr>
-        <w:jc w:val="center"/>
-        <w:rPr>
-          <w:sz w:val="40"/>
-          <w:szCs w:val="40"/>
-        </w:rPr>
-      </w:pPr>
-    </w:p>
-    <w:p>
-      <w:pPr>
-        <w:jc w:val="center"/>
-        <w:rPr>
-          <w:sz w:val="40"/>
-          <w:szCs w:val="40"/>
-        </w:rPr>
-      </w:pPr>
-    </w:p>
-    <w:p>
-      <w:pPr>
-        <w:jc w:val="center"/>
-        <w:rPr>
-          <w:sz w:val="40"/>
-          <w:szCs w:val="40"/>
-        </w:rPr>
-      </w:pPr>
-    </w:p>
-    <w:p>
-      <w:pPr>
-        <w:rPr>
-          <w:sz w:val="40"/>
-          <w:szCs w:val="40"/>
-        </w:rPr>
-      </w:pPr>
-    </w:p>
-    <w:p>
-      <w:pPr>
-        <w:jc w:val="center"/>
-        <w:rPr>
-          <w:sz w:val="40"/>
-          <w:szCs w:val="40"/>
-        </w:rPr>
-      </w:pPr>
-    </w:p>
-    <w:p>
-      <w:pPr>
-        <w:jc w:val="center"/>
         <w:rPr>
           <w:sz w:val="40"/>
           <w:szCs w:val="40"/>
@@ -761,38 +654,53 @@
       </w:pPr>
     </w:p>
     <w:p>
-      <w:r>
-        <w:t xml:space="preserve">Percorso </w:t>
+      <w:pPr>
+        <w:rPr>
+          <w:lang w:val="en-US"/>
+        </w:rPr>
+      </w:pPr>
+      <w:proofErr w:type="spellStart"/>
+      <w:r>
+        <w:rPr>
+          <w:lang w:val="en-US"/>
+        </w:rPr>
+        <w:t>Percorso</w:t>
+      </w:r>
+      <w:proofErr w:type="spellEnd"/>
+      <w:r>
+        <w:rPr>
+          <w:lang w:val="en-US"/>
+        </w:rPr>
+        <w:t xml:space="preserve"> </w:t>
       </w:r>
       <w:proofErr w:type="gramStart"/>
       <w:r>
+        <w:rPr>
+          <w:lang w:val="en-US"/>
+        </w:rPr>
         <w:t>file :</w:t>
       </w:r>
       <w:proofErr w:type="gramEnd"/>
       <w:r>
-        <w:t xml:space="preserve"> /</w:t>
-      </w:r>
-      <w:proofErr w:type="spellStart"/>
-      <w:r>
-        <w:t>assets</w:t>
-      </w:r>
-      <w:proofErr w:type="spellEnd"/>
-      <w:r>
-        <w:t>/</w:t>
-      </w:r>
-      <w:proofErr w:type="spellStart"/>
-      <w:r>
-        <w:t>content</w:t>
-      </w:r>
-      <w:proofErr w:type="spellEnd"/>
-      <w:r>
-        <w:t>/</w:t>
-      </w:r>
-      <w:proofErr w:type="spellStart"/>
-      <w:r>
-        <w:t>gallery</w:t>
-      </w:r>
-      <w:proofErr w:type="spellEnd"/>
+        <w:rPr>
+          <w:lang w:val="en-US"/>
+        </w:rPr>
+        <w:t xml:space="preserve"> </w:t>
+      </w:r>
+      <w:proofErr w:type="spellStart"/>
+      <w:r>
+        <w:rPr>
+          <w:lang w:val="en-US"/>
+        </w:rPr>
+        <w:t>public_html</w:t>
+      </w:r>
+      <w:proofErr w:type="spellEnd"/>
+      <w:r>
+        <w:rPr>
+          <w:lang w:val="en-US"/>
+        </w:rPr>
+        <w:t>/assets/content/gallery</w:t>
+      </w:r>
     </w:p>
     <w:p>
       <w:r>
@@ -1037,6 +945,8 @@
         <w:t xml:space="preserve"> }</w:t>
       </w:r>
     </w:p>
+    <w:p/>
+    <w:p/>
     <w:p/>
     <w:p/>
     <w:p/>
@@ -1136,38 +1046,53 @@
     <w:p/>
     <w:p/>
     <w:p>
-      <w:r>
-        <w:t xml:space="preserve">Percorso </w:t>
+      <w:pPr>
+        <w:rPr>
+          <w:lang w:val="en-US"/>
+        </w:rPr>
+      </w:pPr>
+      <w:proofErr w:type="spellStart"/>
+      <w:r>
+        <w:rPr>
+          <w:lang w:val="en-US"/>
+        </w:rPr>
+        <w:t>Percorso</w:t>
+      </w:r>
+      <w:proofErr w:type="spellEnd"/>
+      <w:r>
+        <w:rPr>
+          <w:lang w:val="en-US"/>
+        </w:rPr>
+        <w:t xml:space="preserve"> </w:t>
       </w:r>
       <w:proofErr w:type="gramStart"/>
       <w:r>
+        <w:rPr>
+          <w:lang w:val="en-US"/>
+        </w:rPr>
         <w:t>file :</w:t>
       </w:r>
       <w:proofErr w:type="gramEnd"/>
       <w:r>
-        <w:t xml:space="preserve"> /</w:t>
-      </w:r>
-      <w:proofErr w:type="spellStart"/>
-      <w:r>
-        <w:t>assets</w:t>
-      </w:r>
-      <w:proofErr w:type="spellEnd"/>
-      <w:r>
-        <w:t>/</w:t>
-      </w:r>
-      <w:proofErr w:type="spellStart"/>
-      <w:r>
-        <w:t>content</w:t>
-      </w:r>
-      <w:proofErr w:type="spellEnd"/>
-      <w:r>
-        <w:t>/</w:t>
-      </w:r>
-      <w:proofErr w:type="spellStart"/>
-      <w:r>
-        <w:t>gallery</w:t>
-      </w:r>
-      <w:proofErr w:type="spellEnd"/>
+        <w:rPr>
+          <w:lang w:val="en-US"/>
+        </w:rPr>
+        <w:t xml:space="preserve"> </w:t>
+      </w:r>
+      <w:proofErr w:type="spellStart"/>
+      <w:r>
+        <w:rPr>
+          <w:lang w:val="en-US"/>
+        </w:rPr>
+        <w:t>public_html</w:t>
+      </w:r>
+      <w:proofErr w:type="spellEnd"/>
+      <w:r>
+        <w:rPr>
+          <w:lang w:val="en-US"/>
+        </w:rPr>
+        <w:t>/assets/content/gallery</w:t>
+      </w:r>
     </w:p>
     <w:p>
       <w:r>
@@ -1796,38 +1721,53 @@
     </w:p>
     <w:p/>
     <w:p>
-      <w:r>
-        <w:t xml:space="preserve">Percorso </w:t>
+      <w:pPr>
+        <w:rPr>
+          <w:lang w:val="en-US"/>
+        </w:rPr>
+      </w:pPr>
+      <w:proofErr w:type="spellStart"/>
+      <w:r>
+        <w:rPr>
+          <w:lang w:val="en-US"/>
+        </w:rPr>
+        <w:t>Percorso</w:t>
+      </w:r>
+      <w:proofErr w:type="spellEnd"/>
+      <w:r>
+        <w:rPr>
+          <w:lang w:val="en-US"/>
+        </w:rPr>
+        <w:t xml:space="preserve"> </w:t>
       </w:r>
       <w:proofErr w:type="gramStart"/>
       <w:r>
+        <w:rPr>
+          <w:lang w:val="en-US"/>
+        </w:rPr>
         <w:t>file :</w:t>
       </w:r>
       <w:proofErr w:type="gramEnd"/>
       <w:r>
-        <w:t xml:space="preserve"> /</w:t>
-      </w:r>
-      <w:proofErr w:type="spellStart"/>
-      <w:r>
-        <w:t>assets</w:t>
-      </w:r>
-      <w:proofErr w:type="spellEnd"/>
-      <w:r>
-        <w:t>/</w:t>
-      </w:r>
-      <w:proofErr w:type="spellStart"/>
-      <w:r>
-        <w:t>content</w:t>
-      </w:r>
-      <w:proofErr w:type="spellEnd"/>
-      <w:r>
-        <w:t>/</w:t>
-      </w:r>
-      <w:proofErr w:type="spellStart"/>
-      <w:r>
-        <w:t>footer</w:t>
-      </w:r>
-      <w:proofErr w:type="spellEnd"/>
+        <w:rPr>
+          <w:lang w:val="en-US"/>
+        </w:rPr>
+        <w:t xml:space="preserve"> </w:t>
+      </w:r>
+      <w:proofErr w:type="spellStart"/>
+      <w:r>
+        <w:rPr>
+          <w:lang w:val="en-US"/>
+        </w:rPr>
+        <w:t>public_html</w:t>
+      </w:r>
+      <w:proofErr w:type="spellEnd"/>
+      <w:r>
+        <w:rPr>
+          <w:lang w:val="en-US"/>
+        </w:rPr>
+        <w:t>/assets/content/footer</w:t>
+      </w:r>
     </w:p>
     <w:p>
       <w:r>
@@ -2132,51 +2072,42 @@
         <w:rPr>
           <w:lang w:val="en-US"/>
         </w:rPr>
-        <w:t xml:space="preserve"> /assets/content/works</w:t>
-      </w:r>
-    </w:p>
-    <w:p>
-      <w:pPr>
-        <w:rPr>
-          <w:lang w:val="en-US"/>
-        </w:rPr>
-      </w:pPr>
-      <w:r>
-        <w:rPr>
-          <w:lang w:val="en-US"/>
-        </w:rPr>
+        <w:t xml:space="preserve"> </w:t>
+      </w:r>
+      <w:proofErr w:type="spellStart"/>
+      <w:r>
+        <w:rPr>
+          <w:lang w:val="en-US"/>
+        </w:rPr>
+        <w:t>public_html</w:t>
+      </w:r>
+      <w:proofErr w:type="spellEnd"/>
+      <w:r>
+        <w:rPr>
+          <w:lang w:val="en-US"/>
+        </w:rPr>
+        <w:t>/assets/content/works</w:t>
+      </w:r>
+    </w:p>
+    <w:p>
+      <w:r>
         <w:t xml:space="preserve">Nome </w:t>
       </w:r>
       <w:proofErr w:type="gramStart"/>
       <w:r>
-        <w:rPr>
-          <w:lang w:val="en-US"/>
-        </w:rPr>
         <w:t>file :</w:t>
       </w:r>
       <w:proofErr w:type="gramEnd"/>
       <w:r>
-        <w:rPr>
-          <w:lang w:val="en-US"/>
-        </w:rPr>
-        <w:t xml:space="preserve"> works-</w:t>
-      </w:r>
-      <w:proofErr w:type="spellStart"/>
-      <w:r>
-        <w:rPr>
-          <w:lang w:val="en-US"/>
-        </w:rPr>
-        <w:t>inside.json</w:t>
-      </w:r>
-      <w:proofErr w:type="spellEnd"/>
-    </w:p>
-    <w:p>
-      <w:pPr>
-        <w:rPr>
-          <w:lang w:val="en-US"/>
-        </w:rPr>
-      </w:pPr>
-    </w:p>
+        <w:t xml:space="preserve"> </w:t>
+      </w:r>
+      <w:proofErr w:type="spellStart"/>
+      <w:r>
+        <w:t>works-inside.json</w:t>
+      </w:r>
+      <w:proofErr w:type="spellEnd"/>
+    </w:p>
+    <w:p/>
     <w:p>
       <w:r>
         <w:t>Per I c</w:t>
@@ -2759,7 +2690,6 @@
           <w:b/>
           <w:bCs/>
         </w:rPr>
-        <w:lastRenderedPageBreak/>
         <w:t>link</w:t>
       </w:r>
       <w:r>
@@ -3275,7 +3205,21 @@
         <w:rPr>
           <w:lang w:val="en-US"/>
         </w:rPr>
-        <w:t xml:space="preserve"> /assets/content/works</w:t>
+        <w:t xml:space="preserve"> </w:t>
+      </w:r>
+      <w:proofErr w:type="spellStart"/>
+      <w:r>
+        <w:rPr>
+          <w:lang w:val="en-US"/>
+        </w:rPr>
+        <w:t>public_html</w:t>
+      </w:r>
+      <w:proofErr w:type="spellEnd"/>
+      <w:r>
+        <w:rPr>
+          <w:lang w:val="en-US"/>
+        </w:rPr>
+        <w:t>/assets/content/works</w:t>
       </w:r>
     </w:p>
     <w:p>
@@ -3449,113 +3393,60 @@
     <w:p/>
     <w:p/>
     <w:p>
-      <w:pPr>
-        <w:rPr>
-          <w:lang w:val="en-US"/>
-        </w:rPr>
-      </w:pPr>
-      <w:proofErr w:type="spellStart"/>
-      <w:r>
-        <w:rPr>
-          <w:lang w:val="en-US"/>
-        </w:rPr>
-        <w:t>Struttura</w:t>
-      </w:r>
-      <w:proofErr w:type="spellEnd"/>
-      <w:r>
-        <w:rPr>
-          <w:lang w:val="en-US"/>
-        </w:rPr>
-        <w:t xml:space="preserve"> </w:t>
-      </w:r>
-      <w:proofErr w:type="spellStart"/>
-      <w:r>
-        <w:rPr>
-          <w:lang w:val="en-US"/>
-        </w:rPr>
-        <w:t>Campi</w:t>
-      </w:r>
-      <w:proofErr w:type="spellEnd"/>
-    </w:p>
-    <w:p>
-      <w:pPr>
-        <w:rPr>
-          <w:lang w:val="en-US"/>
-        </w:rPr>
-      </w:pPr>
-    </w:p>
-    <w:p>
-      <w:pPr>
-        <w:rPr>
-          <w:lang w:val="en-US"/>
-        </w:rPr>
-      </w:pPr>
-      <w:r>
-        <w:rPr>
-          <w:lang w:val="en-US"/>
-        </w:rPr>
+      <w:r>
+        <w:t>Struttura Campi</w:t>
+      </w:r>
+    </w:p>
+    <w:p/>
+    <w:p>
+      <w:r>
         <w:t>{</w:t>
       </w:r>
     </w:p>
     <w:p>
-      <w:pPr>
-        <w:rPr>
-          <w:lang w:val="en-US"/>
-        </w:rPr>
-      </w:pPr>
-      <w:r>
-        <w:rPr>
-          <w:lang w:val="en-US"/>
-        </w:rPr>
+      <w:r>
         <w:t xml:space="preserve">        "</w:t>
       </w:r>
       <w:proofErr w:type="spellStart"/>
       <w:r>
-        <w:rPr>
-          <w:lang w:val="en-US"/>
-        </w:rPr>
         <w:t>idGallery</w:t>
       </w:r>
       <w:proofErr w:type="spellEnd"/>
       <w:r>
-        <w:rPr>
-          <w:lang w:val="en-US"/>
-        </w:rPr>
         <w:t>": "",</w:t>
       </w:r>
     </w:p>
     <w:p>
-      <w:pPr>
-        <w:rPr>
-          <w:lang w:val="en-US"/>
-        </w:rPr>
-      </w:pPr>
-      <w:r>
-        <w:rPr>
-          <w:lang w:val="en-US"/>
-        </w:rPr>
+      <w:r>
         <w:t xml:space="preserve">        "</w:t>
       </w:r>
       <w:proofErr w:type="spellStart"/>
       <w:r>
-        <w:rPr>
-          <w:lang w:val="en-US"/>
-        </w:rPr>
         <w:t>imgLink</w:t>
       </w:r>
       <w:proofErr w:type="spellEnd"/>
       <w:r>
-        <w:rPr>
-          <w:lang w:val="en-US"/>
-        </w:rPr>
-        <w:t>": "/assets/works/ "</w:t>
-      </w:r>
-    </w:p>
-    <w:p>
-      <w:r>
-        <w:rPr>
-          <w:lang w:val="en-US"/>
-        </w:rPr>
+        <w:t>": "/</w:t>
+      </w:r>
+      <w:proofErr w:type="spellStart"/>
+      <w:r>
+        <w:t>assets</w:t>
+      </w:r>
+      <w:proofErr w:type="spellEnd"/>
+      <w:r>
+        <w:t>/</w:t>
+      </w:r>
+      <w:proofErr w:type="spellStart"/>
+      <w:r>
+        <w:t>works</w:t>
+      </w:r>
+      <w:proofErr w:type="spellEnd"/>
+      <w:r>
+        <w:t>/ "</w:t>
+      </w:r>
+    </w:p>
+    <w:p>
+      <w:r>
         <w:t xml:space="preserve">    </w:t>
       </w:r>
       <w:r>
@@ -3591,7 +3482,6 @@
           <w:sz w:val="32"/>
           <w:szCs w:val="32"/>
         </w:rPr>
-        <w:lastRenderedPageBreak/>
         <w:t xml:space="preserve">Modifica file </w:t>
       </w:r>
       <w:proofErr w:type="spellStart"/>
@@ -3683,19 +3573,7 @@
           <w:rPr>
             <w:rStyle w:val="Collegamentoipertestuale"/>
           </w:rPr>
-          <w:t>https://de</w:t>
-        </w:r>
-        <w:r>
-          <w:rPr>
-            <w:rStyle w:val="Collegamentoipertestuale"/>
-          </w:rPr>
-          <w:t>v</w:t>
-        </w:r>
-        <w:r>
-          <w:rPr>
-            <w:rStyle w:val="Collegamentoipertestuale"/>
-          </w:rPr>
-          <w:t>academy.it/json/</w:t>
+          <w:t>https://devacademy.it/json/</w:t>
         </w:r>
       </w:hyperlink>
       <w:r>
@@ -4446,6 +4324,92 @@
     </w:lvl>
   </w:abstractNum>
   <w:abstractNum w:abstractNumId="7" w15:restartNumberingAfterBreak="0">
+    <w:nsid w:val="2C475CDF"/>
+    <w:multiLevelType w:val="hybridMultilevel"/>
+    <w:tmpl w:val="22321D54"/>
+    <w:lvl w:ilvl="0" w:tplc="0410000F">
+      <w:start w:val="1"/>
+      <w:numFmt w:val="decimal"/>
+      <w:lvlText w:val="%1."/>
+      <w:lvlJc w:val="left"/>
+      <w:pPr>
+        <w:ind w:left="720" w:hanging="360"/>
+      </w:pPr>
+    </w:lvl>
+    <w:lvl w:ilvl="1" w:tplc="04100019" w:tentative="1">
+      <w:start w:val="1"/>
+      <w:numFmt w:val="lowerLetter"/>
+      <w:lvlText w:val="%2."/>
+      <w:lvlJc w:val="left"/>
+      <w:pPr>
+        <w:ind w:left="1440" w:hanging="360"/>
+      </w:pPr>
+    </w:lvl>
+    <w:lvl w:ilvl="2" w:tplc="0410001B" w:tentative="1">
+      <w:start w:val="1"/>
+      <w:numFmt w:val="lowerRoman"/>
+      <w:lvlText w:val="%3."/>
+      <w:lvlJc w:val="right"/>
+      <w:pPr>
+        <w:ind w:left="2160" w:hanging="180"/>
+      </w:pPr>
+    </w:lvl>
+    <w:lvl w:ilvl="3" w:tplc="0410000F" w:tentative="1">
+      <w:start w:val="1"/>
+      <w:numFmt w:val="decimal"/>
+      <w:lvlText w:val="%4."/>
+      <w:lvlJc w:val="left"/>
+      <w:pPr>
+        <w:ind w:left="2880" w:hanging="360"/>
+      </w:pPr>
+    </w:lvl>
+    <w:lvl w:ilvl="4" w:tplc="04100019" w:tentative="1">
+      <w:start w:val="1"/>
+      <w:numFmt w:val="lowerLetter"/>
+      <w:lvlText w:val="%5."/>
+      <w:lvlJc w:val="left"/>
+      <w:pPr>
+        <w:ind w:left="3600" w:hanging="360"/>
+      </w:pPr>
+    </w:lvl>
+    <w:lvl w:ilvl="5" w:tplc="0410001B" w:tentative="1">
+      <w:start w:val="1"/>
+      <w:numFmt w:val="lowerRoman"/>
+      <w:lvlText w:val="%6."/>
+      <w:lvlJc w:val="right"/>
+      <w:pPr>
+        <w:ind w:left="4320" w:hanging="180"/>
+      </w:pPr>
+    </w:lvl>
+    <w:lvl w:ilvl="6" w:tplc="0410000F" w:tentative="1">
+      <w:start w:val="1"/>
+      <w:numFmt w:val="decimal"/>
+      <w:lvlText w:val="%7."/>
+      <w:lvlJc w:val="left"/>
+      <w:pPr>
+        <w:ind w:left="5040" w:hanging="360"/>
+      </w:pPr>
+    </w:lvl>
+    <w:lvl w:ilvl="7" w:tplc="04100019" w:tentative="1">
+      <w:start w:val="1"/>
+      <w:numFmt w:val="lowerLetter"/>
+      <w:lvlText w:val="%8."/>
+      <w:lvlJc w:val="left"/>
+      <w:pPr>
+        <w:ind w:left="5760" w:hanging="360"/>
+      </w:pPr>
+    </w:lvl>
+    <w:lvl w:ilvl="8" w:tplc="0410001B" w:tentative="1">
+      <w:start w:val="1"/>
+      <w:numFmt w:val="lowerRoman"/>
+      <w:lvlText w:val="%9."/>
+      <w:lvlJc w:val="right"/>
+      <w:pPr>
+        <w:ind w:left="6480" w:hanging="180"/>
+      </w:pPr>
+    </w:lvl>
+  </w:abstractNum>
+  <w:abstractNum w:abstractNumId="8" w15:restartNumberingAfterBreak="0">
     <w:nsid w:val="2FC605B7"/>
     <w:multiLevelType w:val="hybridMultilevel"/>
     <w:tmpl w:val="CFE65C66"/>
@@ -4531,7 +4495,7 @@
       </w:pPr>
     </w:lvl>
   </w:abstractNum>
-  <w:abstractNum w:abstractNumId="8" w15:restartNumberingAfterBreak="0">
+  <w:abstractNum w:abstractNumId="9" w15:restartNumberingAfterBreak="0">
     <w:nsid w:val="30A3233F"/>
     <w:multiLevelType w:val="hybridMultilevel"/>
     <w:tmpl w:val="BCBAD4EC"/>
@@ -4644,7 +4608,7 @@
       </w:rPr>
     </w:lvl>
   </w:abstractNum>
-  <w:abstractNum w:abstractNumId="9" w15:restartNumberingAfterBreak="0">
+  <w:abstractNum w:abstractNumId="10" w15:restartNumberingAfterBreak="0">
     <w:nsid w:val="3B9620E8"/>
     <w:multiLevelType w:val="hybridMultilevel"/>
     <w:tmpl w:val="328C8A6C"/>
@@ -4730,7 +4694,7 @@
       </w:pPr>
     </w:lvl>
   </w:abstractNum>
-  <w:abstractNum w:abstractNumId="10" w15:restartNumberingAfterBreak="0">
+  <w:abstractNum w:abstractNumId="11" w15:restartNumberingAfterBreak="0">
     <w:nsid w:val="43F2506B"/>
     <w:multiLevelType w:val="hybridMultilevel"/>
     <w:tmpl w:val="D898CC7A"/>
@@ -4816,7 +4780,7 @@
       </w:pPr>
     </w:lvl>
   </w:abstractNum>
-  <w:abstractNum w:abstractNumId="11" w15:restartNumberingAfterBreak="0">
+  <w:abstractNum w:abstractNumId="12" w15:restartNumberingAfterBreak="0">
     <w:nsid w:val="4C5172B9"/>
     <w:multiLevelType w:val="multilevel"/>
     <w:tmpl w:val="AA5296B2"/>
@@ -4934,7 +4898,7 @@
       </w:rPr>
     </w:lvl>
   </w:abstractNum>
-  <w:abstractNum w:abstractNumId="12" w15:restartNumberingAfterBreak="0">
+  <w:abstractNum w:abstractNumId="13" w15:restartNumberingAfterBreak="0">
     <w:nsid w:val="51B95F6E"/>
     <w:multiLevelType w:val="hybridMultilevel"/>
     <w:tmpl w:val="B004F7FE"/>
@@ -5020,7 +4984,7 @@
       </w:pPr>
     </w:lvl>
   </w:abstractNum>
-  <w:abstractNum w:abstractNumId="13" w15:restartNumberingAfterBreak="0">
+  <w:abstractNum w:abstractNumId="14" w15:restartNumberingAfterBreak="0">
     <w:nsid w:val="54B57BB1"/>
     <w:multiLevelType w:val="multilevel"/>
     <w:tmpl w:val="AA5296B2"/>
@@ -5138,7 +5102,7 @@
       </w:rPr>
     </w:lvl>
   </w:abstractNum>
-  <w:abstractNum w:abstractNumId="14" w15:restartNumberingAfterBreak="0">
+  <w:abstractNum w:abstractNumId="15" w15:restartNumberingAfterBreak="0">
     <w:nsid w:val="610B2FBC"/>
     <w:multiLevelType w:val="hybridMultilevel"/>
     <w:tmpl w:val="314EE3EC"/>
@@ -5224,7 +5188,7 @@
       </w:pPr>
     </w:lvl>
   </w:abstractNum>
-  <w:abstractNum w:abstractNumId="15" w15:restartNumberingAfterBreak="0">
+  <w:abstractNum w:abstractNumId="16" w15:restartNumberingAfterBreak="0">
     <w:nsid w:val="688E50CA"/>
     <w:multiLevelType w:val="hybridMultilevel"/>
     <w:tmpl w:val="314EE3EC"/>
@@ -5310,53 +5274,56 @@
       </w:pPr>
     </w:lvl>
   </w:abstractNum>
-  <w:num w:numId="1">
+  <w:num w:numId="1" w16cid:durableId="1346128409">
     <w:abstractNumId w:val="5"/>
   </w:num>
-  <w:num w:numId="2">
+  <w:num w:numId="2" w16cid:durableId="1340154643">
+    <w:abstractNumId w:val="9"/>
+  </w:num>
+  <w:num w:numId="3" w16cid:durableId="837305999">
+    <w:abstractNumId w:val="6"/>
+  </w:num>
+  <w:num w:numId="4" w16cid:durableId="878322340">
+    <w:abstractNumId w:val="0"/>
+  </w:num>
+  <w:num w:numId="5" w16cid:durableId="1772780638">
+    <w:abstractNumId w:val="1"/>
+  </w:num>
+  <w:num w:numId="6" w16cid:durableId="50813576">
     <w:abstractNumId w:val="8"/>
   </w:num>
-  <w:num w:numId="3">
-    <w:abstractNumId w:val="6"/>
+  <w:num w:numId="7" w16cid:durableId="989404691">
+    <w:abstractNumId w:val="13"/>
   </w:num>
-  <w:num w:numId="4">
-    <w:abstractNumId w:val="0"/>
+  <w:num w:numId="8" w16cid:durableId="804393158">
+    <w:abstractNumId w:val="3"/>
   </w:num>
-  <w:num w:numId="5">
-    <w:abstractNumId w:val="1"/>
+  <w:num w:numId="9" w16cid:durableId="225267683">
+    <w:abstractNumId w:val="4"/>
   </w:num>
-  <w:num w:numId="6">
-    <w:abstractNumId w:val="7"/>
+  <w:num w:numId="10" w16cid:durableId="537006801">
+    <w:abstractNumId w:val="14"/>
   </w:num>
-  <w:num w:numId="7">
+  <w:num w:numId="11" w16cid:durableId="483008099">
     <w:abstractNumId w:val="12"/>
   </w:num>
-  <w:num w:numId="8">
-    <w:abstractNumId w:val="3"/>
+  <w:num w:numId="12" w16cid:durableId="1417439392">
+    <w:abstractNumId w:val="2"/>
   </w:num>
-  <w:num w:numId="9">
-    <w:abstractNumId w:val="4"/>
+  <w:num w:numId="13" w16cid:durableId="1044910132">
+    <w:abstractNumId w:val="10"/>
   </w:num>
-  <w:num w:numId="10">
-    <w:abstractNumId w:val="13"/>
+  <w:num w:numId="14" w16cid:durableId="1009286236">
+    <w:abstractNumId w:val="16"/>
   </w:num>
-  <w:num w:numId="11">
+  <w:num w:numId="15" w16cid:durableId="1453477279">
+    <w:abstractNumId w:val="15"/>
+  </w:num>
+  <w:num w:numId="16" w16cid:durableId="1783382022">
     <w:abstractNumId w:val="11"/>
   </w:num>
-  <w:num w:numId="12">
-    <w:abstractNumId w:val="2"/>
-  </w:num>
-  <w:num w:numId="13">
-    <w:abstractNumId w:val="9"/>
-  </w:num>
-  <w:num w:numId="14">
-    <w:abstractNumId w:val="15"/>
-  </w:num>
-  <w:num w:numId="15">
-    <w:abstractNumId w:val="14"/>
-  </w:num>
-  <w:num w:numId="16">
-    <w:abstractNumId w:val="10"/>
+  <w:num w:numId="17" w16cid:durableId="2038769060">
+    <w:abstractNumId w:val="7"/>
   </w:num>
 </w:numbering>
 </file>
@@ -5764,6 +5731,7 @@
   <w:style w:type="character" w:default="1" w:styleId="Carpredefinitoparagrafo">
     <w:name w:val="Default Paragraph Font"/>
     <w:uiPriority w:val="1"/>
+    <w:semiHidden/>
     <w:unhideWhenUsed/>
   </w:style>
   <w:style w:type="table" w:default="1" w:styleId="Tabellanormale">

</xml_diff>